<commit_message>
Checking in Eclipse Workspace folder
Checking in Eclipse Workspace folder
</commit_message>
<xml_diff>
--- a/documents/Software Download Versions Control 20151113 LWF.docx
+++ b/documents/Software Download Versions Control 20151113 LWF.docx
@@ -18,73 +18,74 @@
         </w:rPr>
         <w:t>Five-card Stud poker with Betting system configuration products and versions (version # and 64-bit) to download.</w:t>
       </w:r>
+    </w:p>
+    <w:p/>
+    <w:p>
+      <w:r>
+        <w:t>Here are the current software download products and versions (version number and 64-bit):</w:t>
+      </w:r>
+    </w:p>
+    <w:p/>
+    <w:p>
+      <w:pPr>
+        <w:rPr>
+          <w:b/>
+        </w:rPr>
+      </w:pPr>
+      <w:r>
+        <w:rPr>
+          <w:b/>
+        </w:rPr>
+        <w:t>Static Source Analysis Case Tool:</w:t>
+      </w:r>
+    </w:p>
+    <w:p>
+      <w:r>
+        <w:t>findbugs-noUpdateChecks-3.0.1</w:t>
+      </w:r>
+    </w:p>
+    <w:p/>
+    <w:p>
+      <w:pPr>
+        <w:rPr>
+          <w:b/>
+        </w:rPr>
+      </w:pPr>
+      <w:r>
+        <w:rPr>
+          <w:b/>
+        </w:rPr>
+        <w:t>Security Ending Case Tool:</w:t>
+      </w:r>
+    </w:p>
+    <w:p>
+      <w:r>
+        <w:t>esapi-2.1.0-dist</w:t>
+      </w:r>
+    </w:p>
+    <w:p/>
+    <w:p>
+      <w:pPr>
+        <w:rPr>
+          <w:b/>
+        </w:rPr>
+      </w:pPr>
+      <w:r>
+        <w:rPr>
+          <w:b/>
+        </w:rPr>
+        <w:t>Integrated Development Environment:</w:t>
+      </w:r>
+    </w:p>
+    <w:p>
+      <w:r>
+        <w:t>eclipse-jee-mars-1-win32-x86_64.zip</w:t>
+      </w:r>
+    </w:p>
+    <w:p>
       <w:bookmarkStart w:id="0" w:name="_GoBack"/>
       <w:bookmarkEnd w:id="0"/>
     </w:p>
-    <w:p/>
-    <w:p>
-      <w:r>
-        <w:t>Here are the current software download products and versions (version number and 64-bit):</w:t>
-      </w:r>
-    </w:p>
-    <w:p/>
-    <w:p>
-      <w:pPr>
-        <w:rPr>
-          <w:b/>
-        </w:rPr>
-      </w:pPr>
-      <w:r>
-        <w:rPr>
-          <w:b/>
-        </w:rPr>
-        <w:t>Static Source Analysis Case Tool:</w:t>
-      </w:r>
-    </w:p>
-    <w:p>
-      <w:r>
-        <w:t>findbugs-noUpdateChecks-3.0.1</w:t>
-      </w:r>
-    </w:p>
-    <w:p/>
-    <w:p>
-      <w:pPr>
-        <w:rPr>
-          <w:b/>
-        </w:rPr>
-      </w:pPr>
-      <w:r>
-        <w:rPr>
-          <w:b/>
-        </w:rPr>
-        <w:t>Security Ending Case Tool:</w:t>
-      </w:r>
-    </w:p>
-    <w:p>
-      <w:r>
-        <w:t>esapi-2.1.0-dist</w:t>
-      </w:r>
-    </w:p>
-    <w:p/>
-    <w:p>
-      <w:pPr>
-        <w:rPr>
-          <w:b/>
-        </w:rPr>
-      </w:pPr>
-      <w:r>
-        <w:rPr>
-          <w:b/>
-        </w:rPr>
-        <w:t>Integrated Development Environment:</w:t>
-      </w:r>
-    </w:p>
-    <w:p>
-      <w:r>
-        <w:t>eclipse-SDK-4.5.1-win32-x86_64</w:t>
-      </w:r>
-    </w:p>
-    <w:p/>
     <w:p>
       <w:pPr>
         <w:rPr>

</xml_diff>